<commit_message>
Căn giữa tên Chương 1
</commit_message>
<xml_diff>
--- a/PolyLibrary.docx
+++ b/PolyLibrary.docx
@@ -507,7 +507,7 @@
             <w:r>
               <w:rPr>
                 <w:rStyle w:val="Hyperlink"/>
-                <w:rFonts w:ascii="Times New Roman" w:eastAsia="等线" w:hAnsi="Times New Roman" w:cs="Times New Roman"/>
+                <w:rFonts w:ascii="Times New Roman" w:eastAsia="DengXian" w:hAnsi="Times New Roman" w:cs="Times New Roman"/>
                 <w:noProof/>
                 <w:sz w:val="28"/>
                 <w:szCs w:val="28"/>
@@ -990,7 +990,7 @@
             <w:r>
               <w:rPr>
                 <w:rStyle w:val="Hyperlink"/>
-                <w:rFonts w:ascii="Times New Roman" w:eastAsia="等线" w:hAnsi="Times New Roman" w:cs="Times New Roman"/>
+                <w:rFonts w:ascii="Times New Roman" w:eastAsia="DengXian" w:hAnsi="Times New Roman" w:cs="Times New Roman"/>
                 <w:noProof/>
                 <w:sz w:val="28"/>
                 <w:szCs w:val="28"/>
@@ -1102,7 +1102,7 @@
             <w:r>
               <w:rPr>
                 <w:rStyle w:val="Hyperlink"/>
-                <w:rFonts w:ascii="Times New Roman" w:eastAsia="等线" w:hAnsi="Times New Roman" w:cs="Times New Roman"/>
+                <w:rFonts w:ascii="Times New Roman" w:eastAsia="DengXian" w:hAnsi="Times New Roman" w:cs="Times New Roman"/>
                 <w:noProof/>
                 <w:sz w:val="28"/>
                 <w:szCs w:val="28"/>
@@ -5746,6 +5746,7 @@
     <w:p>
       <w:pPr>
         <w:pStyle w:val="Heading1"/>
+        <w:jc w:val="center"/>
         <w:rPr>
           <w:sz w:val="28"/>
           <w:szCs w:val="28"/>
@@ -5805,7 +5806,7 @@
       </w:r>
       <w:r>
         <w:rPr>
-          <w:rFonts w:eastAsia="等线"/>
+          <w:rFonts w:eastAsia="DengXian"/>
         </w:rPr>
         <w:t>í</w:t>
       </w:r>
@@ -5847,7 +5848,7 @@
       </w:pPr>
       <w:r>
         <w:rPr>
-          <w:rFonts w:ascii="Times New Roman" w:eastAsia="等线" w:hAnsi="Times New Roman" w:cs="Times New Roman"/>
+          <w:rFonts w:ascii="Times New Roman" w:eastAsia="DengXian" w:hAnsi="Times New Roman" w:cs="Times New Roman"/>
           <w:sz w:val="26"/>
           <w:szCs w:val="26"/>
           <w:lang w:val="vi-VN"/>
@@ -5903,7 +5904,7 @@
       </w:pPr>
       <w:r>
         <w:rPr>
-          <w:rFonts w:ascii="Times New Roman" w:eastAsia="等线" w:hAnsi="Times New Roman" w:cs="Times New Roman"/>
+          <w:rFonts w:ascii="Times New Roman" w:eastAsia="DengXian" w:hAnsi="Times New Roman" w:cs="Times New Roman"/>
           <w:sz w:val="26"/>
           <w:szCs w:val="26"/>
           <w:lang w:val="vi-VN"/>
@@ -5920,7 +5921,7 @@
         </w:numPr>
         <w:spacing w:before="240" w:after="240"/>
         <w:rPr>
-          <w:rFonts w:ascii="Times New Roman" w:eastAsia="等线" w:hAnsi="Times New Roman" w:cs="Times New Roman"/>
+          <w:rFonts w:ascii="Times New Roman" w:eastAsia="DengXian" w:hAnsi="Times New Roman" w:cs="Times New Roman"/>
           <w:sz w:val="26"/>
           <w:szCs w:val="26"/>
           <w:lang w:val="vi-VN"/>
@@ -5928,7 +5929,7 @@
       </w:pPr>
       <w:r>
         <w:rPr>
-          <w:rFonts w:ascii="Times New Roman" w:eastAsia="等线" w:hAnsi="Times New Roman" w:cs="Times New Roman"/>
+          <w:rFonts w:ascii="Times New Roman" w:eastAsia="DengXian" w:hAnsi="Times New Roman" w:cs="Times New Roman"/>
           <w:sz w:val="26"/>
           <w:szCs w:val="26"/>
           <w:lang w:val="vi-VN"/>
@@ -5945,7 +5946,7 @@
         </w:numPr>
         <w:spacing w:before="240" w:after="240"/>
         <w:rPr>
-          <w:rFonts w:ascii="Times New Roman" w:eastAsia="等线" w:hAnsi="Times New Roman" w:cs="Times New Roman"/>
+          <w:rFonts w:ascii="Times New Roman" w:eastAsia="DengXian" w:hAnsi="Times New Roman" w:cs="Times New Roman"/>
           <w:sz w:val="26"/>
           <w:szCs w:val="26"/>
           <w:lang w:val="vi-VN"/>
@@ -5953,7 +5954,7 @@
       </w:pPr>
       <w:r>
         <w:rPr>
-          <w:rFonts w:ascii="Times New Roman" w:eastAsia="等线" w:hAnsi="Times New Roman" w:cs="Times New Roman"/>
+          <w:rFonts w:ascii="Times New Roman" w:eastAsia="DengXian" w:hAnsi="Times New Roman" w:cs="Times New Roman"/>
           <w:sz w:val="26"/>
           <w:szCs w:val="26"/>
           <w:lang w:val="vi-VN"/>
@@ -5970,7 +5971,7 @@
         </w:numPr>
         <w:spacing w:before="240" w:after="240"/>
         <w:rPr>
-          <w:rFonts w:ascii="Times New Roman" w:eastAsia="等线" w:hAnsi="Times New Roman" w:cs="Times New Roman"/>
+          <w:rFonts w:ascii="Times New Roman" w:eastAsia="DengXian" w:hAnsi="Times New Roman" w:cs="Times New Roman"/>
           <w:sz w:val="26"/>
           <w:szCs w:val="26"/>
           <w:lang w:val="vi-VN"/>
@@ -5978,7 +5979,7 @@
       </w:pPr>
       <w:r>
         <w:rPr>
-          <w:rFonts w:ascii="Times New Roman" w:eastAsia="等线" w:hAnsi="Times New Roman" w:cs="Times New Roman"/>
+          <w:rFonts w:ascii="Times New Roman" w:eastAsia="DengXian" w:hAnsi="Times New Roman" w:cs="Times New Roman"/>
           <w:sz w:val="26"/>
           <w:szCs w:val="26"/>
           <w:lang w:val="vi-VN"/>
@@ -5995,7 +5996,7 @@
         </w:numPr>
         <w:spacing w:before="240" w:after="240"/>
         <w:rPr>
-          <w:rFonts w:ascii="Times New Roman" w:eastAsia="等线" w:hAnsi="Times New Roman" w:cs="Times New Roman"/>
+          <w:rFonts w:ascii="Times New Roman" w:eastAsia="DengXian" w:hAnsi="Times New Roman" w:cs="Times New Roman"/>
           <w:sz w:val="26"/>
           <w:szCs w:val="26"/>
           <w:lang w:val="vi-VN"/>
@@ -6003,7 +6004,7 @@
       </w:pPr>
       <w:r>
         <w:rPr>
-          <w:rFonts w:ascii="Times New Roman" w:eastAsia="等线" w:hAnsi="Times New Roman" w:cs="Times New Roman"/>
+          <w:rFonts w:ascii="Times New Roman" w:eastAsia="DengXian" w:hAnsi="Times New Roman" w:cs="Times New Roman"/>
           <w:sz w:val="26"/>
           <w:szCs w:val="26"/>
           <w:lang w:val="vi-VN"/>
@@ -6020,7 +6021,7 @@
         </w:numPr>
         <w:spacing w:before="240" w:after="240"/>
         <w:rPr>
-          <w:rFonts w:ascii="Times New Roman" w:eastAsia="等线" w:hAnsi="Times New Roman" w:cs="Times New Roman"/>
+          <w:rFonts w:ascii="Times New Roman" w:eastAsia="DengXian" w:hAnsi="Times New Roman" w:cs="Times New Roman"/>
           <w:sz w:val="26"/>
           <w:szCs w:val="26"/>
           <w:lang w:val="vi-VN"/>
@@ -6028,7 +6029,7 @@
       </w:pPr>
       <w:r>
         <w:rPr>
-          <w:rFonts w:ascii="Times New Roman" w:eastAsia="等线" w:hAnsi="Times New Roman" w:cs="Times New Roman"/>
+          <w:rFonts w:ascii="Times New Roman" w:eastAsia="DengXian" w:hAnsi="Times New Roman" w:cs="Times New Roman"/>
           <w:sz w:val="26"/>
           <w:szCs w:val="26"/>
           <w:lang w:val="vi-VN"/>
@@ -6045,7 +6046,7 @@
         </w:numPr>
         <w:spacing w:before="240" w:after="240"/>
         <w:rPr>
-          <w:rFonts w:ascii="Times New Roman" w:eastAsia="等线" w:hAnsi="Times New Roman" w:cs="Times New Roman"/>
+          <w:rFonts w:ascii="Times New Roman" w:eastAsia="DengXian" w:hAnsi="Times New Roman" w:cs="Times New Roman"/>
           <w:sz w:val="26"/>
           <w:szCs w:val="26"/>
           <w:lang w:val="vi-VN"/>
@@ -6053,7 +6054,7 @@
       </w:pPr>
       <w:r>
         <w:rPr>
-          <w:rFonts w:ascii="Times New Roman" w:eastAsia="等线" w:hAnsi="Times New Roman" w:cs="Times New Roman"/>
+          <w:rFonts w:ascii="Times New Roman" w:eastAsia="DengXian" w:hAnsi="Times New Roman" w:cs="Times New Roman"/>
           <w:sz w:val="26"/>
           <w:szCs w:val="26"/>
           <w:lang w:val="vi-VN"/>
@@ -6073,7 +6074,7 @@
       </w:pPr>
       <w:r>
         <w:rPr>
-          <w:rFonts w:ascii="Times New Roman" w:eastAsia="等线" w:hAnsi="Times New Roman" w:cs="Times New Roman"/>
+          <w:rFonts w:ascii="Times New Roman" w:eastAsia="DengXian" w:hAnsi="Times New Roman" w:cs="Times New Roman"/>
           <w:sz w:val="26"/>
           <w:szCs w:val="26"/>
           <w:lang w:val="vi-VN"/>
@@ -6129,7 +6130,7 @@
       </w:pPr>
       <w:r>
         <w:rPr>
-          <w:rFonts w:ascii="Times New Roman" w:eastAsia="等线" w:hAnsi="Times New Roman" w:cs="Times New Roman"/>
+          <w:rFonts w:ascii="Times New Roman" w:eastAsia="DengXian" w:hAnsi="Times New Roman" w:cs="Times New Roman"/>
           <w:sz w:val="26"/>
           <w:szCs w:val="26"/>
           <w:lang w:val="vi-VN"/>
@@ -6146,7 +6147,7 @@
         </w:numPr>
         <w:spacing w:before="240" w:after="240"/>
         <w:rPr>
-          <w:rFonts w:ascii="Times New Roman" w:eastAsia="等线" w:hAnsi="Times New Roman" w:cs="Times New Roman"/>
+          <w:rFonts w:ascii="Times New Roman" w:eastAsia="DengXian" w:hAnsi="Times New Roman" w:cs="Times New Roman"/>
           <w:sz w:val="26"/>
           <w:szCs w:val="26"/>
           <w:lang w:val="vi-VN"/>
@@ -6154,7 +6155,7 @@
       </w:pPr>
       <w:r>
         <w:rPr>
-          <w:rFonts w:ascii="Times New Roman" w:eastAsia="等线" w:hAnsi="Times New Roman" w:cs="Times New Roman"/>
+          <w:rFonts w:ascii="Times New Roman" w:eastAsia="DengXian" w:hAnsi="Times New Roman" w:cs="Times New Roman"/>
           <w:b/>
           <w:bCs/>
           <w:sz w:val="26"/>
@@ -6165,7 +6166,7 @@
       </w:r>
       <w:r>
         <w:rPr>
-          <w:rFonts w:ascii="Times New Roman" w:eastAsia="等线" w:hAnsi="Times New Roman" w:cs="Times New Roman"/>
+          <w:rFonts w:ascii="Times New Roman" w:eastAsia="DengXian" w:hAnsi="Times New Roman" w:cs="Times New Roman"/>
           <w:sz w:val="26"/>
           <w:szCs w:val="26"/>
           <w:lang w:val="vi-VN"/>
@@ -6182,7 +6183,7 @@
         </w:numPr>
         <w:spacing w:before="240" w:after="240"/>
         <w:rPr>
-          <w:rFonts w:ascii="Times New Roman" w:eastAsia="等线" w:hAnsi="Times New Roman" w:cs="Times New Roman"/>
+          <w:rFonts w:ascii="Times New Roman" w:eastAsia="DengXian" w:hAnsi="Times New Roman" w:cs="Times New Roman"/>
           <w:sz w:val="26"/>
           <w:szCs w:val="26"/>
           <w:lang w:val="vi-VN"/>
@@ -6190,7 +6191,7 @@
       </w:pPr>
       <w:r>
         <w:rPr>
-          <w:rFonts w:ascii="Times New Roman" w:eastAsia="等线" w:hAnsi="Times New Roman" w:cs="Times New Roman"/>
+          <w:rFonts w:ascii="Times New Roman" w:eastAsia="DengXian" w:hAnsi="Times New Roman" w:cs="Times New Roman"/>
           <w:b/>
           <w:bCs/>
           <w:sz w:val="26"/>
@@ -6201,7 +6202,7 @@
       </w:r>
       <w:r>
         <w:rPr>
-          <w:rFonts w:ascii="Times New Roman" w:eastAsia="等线" w:hAnsi="Times New Roman" w:cs="Times New Roman"/>
+          <w:rFonts w:ascii="Times New Roman" w:eastAsia="DengXian" w:hAnsi="Times New Roman" w:cs="Times New Roman"/>
           <w:sz w:val="26"/>
           <w:szCs w:val="26"/>
           <w:lang w:val="vi-VN"/>
@@ -6218,7 +6219,7 @@
         </w:numPr>
         <w:spacing w:before="240" w:after="240"/>
         <w:rPr>
-          <w:rFonts w:ascii="Times New Roman" w:eastAsia="等线" w:hAnsi="Times New Roman" w:cs="Times New Roman"/>
+          <w:rFonts w:ascii="Times New Roman" w:eastAsia="DengXian" w:hAnsi="Times New Roman" w:cs="Times New Roman"/>
           <w:sz w:val="26"/>
           <w:szCs w:val="26"/>
           <w:lang w:val="vi-VN"/>
@@ -6226,7 +6227,7 @@
       </w:pPr>
       <w:r>
         <w:rPr>
-          <w:rFonts w:ascii="Times New Roman" w:eastAsia="等线" w:hAnsi="Times New Roman" w:cs="Times New Roman"/>
+          <w:rFonts w:ascii="Times New Roman" w:eastAsia="DengXian" w:hAnsi="Times New Roman" w:cs="Times New Roman"/>
           <w:b/>
           <w:bCs/>
           <w:sz w:val="26"/>
@@ -6237,7 +6238,7 @@
       </w:r>
       <w:r>
         <w:rPr>
-          <w:rFonts w:ascii="Times New Roman" w:eastAsia="等线" w:hAnsi="Times New Roman" w:cs="Times New Roman"/>
+          <w:rFonts w:ascii="Times New Roman" w:eastAsia="DengXian" w:hAnsi="Times New Roman" w:cs="Times New Roman"/>
           <w:sz w:val="26"/>
           <w:szCs w:val="26"/>
           <w:lang w:val="vi-VN"/>
@@ -6257,7 +6258,7 @@
       </w:pPr>
       <w:r>
         <w:rPr>
-          <w:rFonts w:ascii="Times New Roman" w:eastAsia="等线" w:hAnsi="Times New Roman" w:cs="Times New Roman"/>
+          <w:rFonts w:ascii="Times New Roman" w:eastAsia="DengXian" w:hAnsi="Times New Roman" w:cs="Times New Roman"/>
           <w:sz w:val="26"/>
           <w:szCs w:val="26"/>
           <w:lang w:val="vi-VN"/>
@@ -6266,7 +6267,7 @@
       </w:r>
       <w:r>
         <w:rPr>
-          <w:rFonts w:ascii="Times New Roman" w:eastAsia="等线" w:hAnsi="Times New Roman" w:cs="Times New Roman"/>
+          <w:rFonts w:ascii="Times New Roman" w:eastAsia="DengXian" w:hAnsi="Times New Roman" w:cs="Times New Roman"/>
           <w:sz w:val="26"/>
           <w:szCs w:val="26"/>
           <w:lang w:val="vi-VN"/>
@@ -6378,7 +6379,7 @@
       </w:r>
       <w:r>
         <w:rPr>
-          <w:rFonts w:eastAsia="等线"/>
+          <w:rFonts w:eastAsia="DengXian"/>
           <w:sz w:val="28"/>
           <w:szCs w:val="28"/>
         </w:rPr>
@@ -8538,7 +8539,7 @@
       <w:pPr>
         <w:pStyle w:val="Heading2"/>
         <w:rPr>
-          <w:rFonts w:eastAsiaTheme="minorEastAsia" w:hint="eastAsia"/>
+          <w:rFonts w:eastAsiaTheme="minorEastAsia"/>
           <w:sz w:val="28"/>
           <w:szCs w:val="28"/>
         </w:rPr>

</xml_diff>